<commit_message>
update Company info while save
</commit_message>
<xml_diff>
--- a/sphinx_evas_theme/docx_templates/style.docx
+++ b/sphinx_evas_theme/docx_templates/style.docx
@@ -532,7 +532,7 @@
   <w:style w:type="character" w:styleId="a3">
     <w:name w:val="Placeholder Text"/>
     <w:basedOn w:val="a0"/>
-    <w:rsid w:val="002B3B12"/>
+    <w:rsid w:val="00903990"/>
     <w:rPr>
       <w:rFonts w:ascii="Arial" w:eastAsia="微软雅黑" w:hAnsi="Arial" w:cs="Arial"/>
       <w:color w:val="666666"/>
@@ -592,26 +592,6 @@
       <w14:ligatures w14:val="none"/>
     </w:rPr>
   </w:style>
-  <w:style w:type="paragraph" w:customStyle="1" w:styleId="EB4E1F0E99944F0EBAD5E25405E7D8FC">
-    <w:name w:val="EB4E1F0E99944F0EBAD5E25405E7D8FC"/>
-    <w:rsid w:val="00CC4AE6"/>
-    <w:pPr>
-      <w:keepNext/>
-      <w:framePr w:hSpace="187" w:wrap="around" w:vAnchor="page" w:hAnchor="margin" w:y="4175"/>
-      <w:widowControl w:val="0"/>
-      <w:spacing w:after="0" w:line="240" w:lineRule="auto"/>
-      <w:jc w:val="both"/>
-    </w:pPr>
-    <w:rPr>
-      <w:rFonts w:ascii="Arial" w:eastAsia="微软雅黑" w:hAnsi="Arial" w:cs="Arial"/>
-      <w:b/>
-      <w:bCs/>
-      <w:color w:val="7E7E7E"/>
-      <w:sz w:val="64"/>
-      <w:szCs w:val="64"/>
-      <w14:ligatures w14:val="none"/>
-    </w:rPr>
-  </w:style>
   <w:style w:type="paragraph" w:customStyle="1" w:styleId="A5493C7C3424451BA7AC5B23E5A15AA5">
     <w:name w:val="A5493C7C3424451BA7AC5B23E5A15AA5"/>
     <w:rsid w:val="00CC4AE6"/>
@@ -630,6 +610,42 @@
       <w14:ligatures w14:val="none"/>
     </w:rPr>
   </w:style>
+  <w:style w:type="paragraph" w:customStyle="1" w:styleId="EB4E1F0E99944F0EBAD5E25405E7D8FC2">
+    <w:name w:val="EB4E1F0E99944F0EBAD5E25405E7D8FC2"/>
+    <w:rsid w:val="00903990"/>
+    <w:pPr>
+      <w:keepNext/>
+      <w:framePr w:hSpace="187" w:wrap="around" w:vAnchor="page" w:hAnchor="margin" w:y="4175"/>
+      <w:widowControl w:val="0"/>
+      <w:spacing w:after="0" w:line="240" w:lineRule="auto"/>
+      <w:jc w:val="both"/>
+    </w:pPr>
+    <w:rPr>
+      <w:rFonts w:ascii="Arial" w:eastAsia="微软雅黑" w:hAnsi="Arial" w:cs="Arial"/>
+      <w:color w:val="7E7E7E"/>
+      <w:sz w:val="32"/>
+      <w:szCs w:val="32"/>
+      <w14:ligatures w14:val="none"/>
+    </w:rPr>
+  </w:style>
+  <w:style w:type="paragraph" w:customStyle="1" w:styleId="4DC9589FBBD84EEBBBFDA984BF5CD5251">
+    <w:name w:val="4DC9589FBBD84EEBBBFDA984BF5CD5251"/>
+    <w:rsid w:val="00903990"/>
+    <w:pPr>
+      <w:widowControl w:val="0"/>
+      <w:tabs>
+        <w:tab w:val="center" w:pos="4252"/>
+        <w:tab w:val="right" w:pos="8504"/>
+      </w:tabs>
+      <w:snapToGrid w:val="0"/>
+      <w:spacing w:after="100" w:line="240" w:lineRule="auto"/>
+    </w:pPr>
+    <w:rPr>
+      <w:rFonts w:ascii="Arial" w:eastAsia="微软雅黑" w:hAnsi="Arial" w:cs="Arial"/>
+      <w:szCs w:val="22"/>
+      <w14:ligatures w14:val="none"/>
+    </w:rPr>
+  </w:style>
 </w:styles>
 </file>
 

</xml_diff>